<commit_message>
Start QTP draft 4
</commit_message>
<xml_diff>
--- a/_3 Develop/_Design Spec/Hardware Spec/Elevate MLOI HW Design Specs 3-2-25 Draft.docx
+++ b/_3 Develop/_Design Spec/Hardware Spec/Elevate MLOI HW Design Specs 3-2-25 Draft.docx
@@ -4076,6 +4076,7 @@
       <w:bookmarkStart w:id="116" w:name="_Toc172622003"/>
       <w:bookmarkStart w:id="117" w:name="_Toc172622004"/>
       <w:bookmarkStart w:id="118" w:name="_Toc172622005"/>
+      <w:bookmarkEnd w:id="98"/>
       <w:bookmarkEnd w:id="107"/>
       <w:bookmarkEnd w:id="108"/>
       <w:bookmarkEnd w:id="109"/>
@@ -4088,7 +4089,6 @@
       <w:bookmarkEnd w:id="116"/>
       <w:bookmarkEnd w:id="117"/>
       <w:bookmarkEnd w:id="118"/>
-      <w:bookmarkEnd w:id="98"/>
     </w:p>
     <w:p>
       <w:pPr>
@@ -5199,7 +5199,11 @@
       </w:pPr>
       <w:del w:id="233" w:author="rick ales" w:date="2025-03-01T08:42:00Z" w16du:dateUtc="2025-03-01T13:42:00Z">
         <w:r>
-          <w:delText>Elate OLS level rig with Oil Tank automatic control (PID) and Post test data analysis.</w:delText>
+          <w:delText xml:space="preserve">Elate OLS level rig with Oil Tank automatic control (PID) and Post test data </w:delText>
+        </w:r>
+        <w:r>
+          <w:lastRenderedPageBreak/>
+          <w:delText>analysis.</w:delText>
         </w:r>
       </w:del>
     </w:p>
@@ -5452,7 +5456,6 @@
         <w:rPr>
           <w:noProof/>
         </w:rPr>
-        <w:lastRenderedPageBreak/>
         <w:drawing>
           <wp:inline distT="0" distB="0" distL="0" distR="0" wp14:anchorId="38CCCE56" wp14:editId="324754DD">
             <wp:extent cx="5207000" cy="3054662"/>
@@ -5726,6 +5729,7 @@
       </w:pPr>
       <w:ins w:id="312" w:author="rick ales" w:date="2025-03-02T10:34:00Z" w16du:dateUtc="2025-03-02T15:34:00Z">
         <w:r>
+          <w:lastRenderedPageBreak/>
           <w:t>Leveling Feet for leveling the Sensor Rack Plate to the oil level.</w:t>
         </w:r>
       </w:ins>
@@ -5821,91 +5825,56 @@
         <w:rPr>
           <w:rFonts w:eastAsiaTheme="minorEastAsia"/>
         </w:rPr>
-        <w:t xml:space="preserve">Using the Pololu MC18V7 PWM motor controller with Vs set to 24Vdc,  </w:t>
-      </w:r>
-      <w:proofErr w:type="gramStart"/>
+        <w:t xml:space="preserve">Using the Pololu MC18V7 PWM motor controller with Vs set to 24Vdc,  The </w:t>
+      </w:r>
       <w:r>
         <w:rPr>
           <w:rFonts w:eastAsiaTheme="minorEastAsia"/>
         </w:rPr>
-        <w:t>The</w:t>
-      </w:r>
-      <w:proofErr w:type="gramEnd"/>
+        <w:sym w:font="Symbol" w:char="F044"/>
+      </w:r>
       <w:r>
         <w:rPr>
           <w:rFonts w:eastAsiaTheme="minorEastAsia"/>
         </w:rPr>
-        <w:t xml:space="preserve"> </w:t>
+        <w:t xml:space="preserve"> Level was measure</w:t>
       </w:r>
       <w:r>
         <w:rPr>
           <w:rFonts w:eastAsiaTheme="minorEastAsia"/>
         </w:rPr>
-        <w:sym w:font="Symbol" w:char="F044"/>
+        <w:t>d</w:t>
       </w:r>
       <w:r>
         <w:rPr>
           <w:rFonts w:eastAsiaTheme="minorEastAsia"/>
         </w:rPr>
-        <w:t xml:space="preserve"> Level was measure</w:t>
-      </w:r>
+        <w:t xml:space="preserve"> for 30 seconds at various percent of max speed (100% duty cycle) for both FILL and DRAIN at near EMPTY and near FULL.</w:t>
+      </w:r>
+    </w:p>
+    <w:p>
+      <w:pPr>
+        <w:pStyle w:val="ZPara"/>
+      </w:pPr>
       <w:r>
         <w:rPr>
           <w:rFonts w:eastAsiaTheme="minorEastAsia"/>
         </w:rPr>
-        <w:t>d</w:t>
-      </w:r>
+        <w:t>The response has a minor shift at each case but is basically linear down to about 5% resulting in fill rate of about 0.1”/min where the control becomes unstable by 4% as shown in the ‘Zoomed In Plot.</w:t>
+      </w:r>
+    </w:p>
+    <w:p>
+      <w:pPr>
+        <w:pStyle w:val="ZPara"/>
+        <w:rPr>
+          <w:ins w:id="321" w:author="rick ales" w:date="2025-03-02T12:05:00Z" w16du:dateUtc="2025-03-02T17:05:00Z"/>
+        </w:rPr>
+      </w:pPr>
       <w:r>
         <w:rPr>
           <w:rFonts w:eastAsiaTheme="minorEastAsia"/>
         </w:rPr>
-        <w:t xml:space="preserve"> for 30 seconds at various percent of max speed (100% duty cycle) for both FILL and DRAIN at near EMPTY and near FULL.</w:t>
-      </w:r>
-    </w:p>
-    <w:p>
-      <w:pPr>
-        <w:pStyle w:val="ZPara"/>
-      </w:pPr>
-      <w:r>
-        <w:rPr>
-          <w:rFonts w:eastAsiaTheme="minorEastAsia"/>
-        </w:rPr>
-        <w:t xml:space="preserve">The response has a minor shift at each case but is basically linear down to about 5% resulting in fill rate of about 0.1”/min where the control becomes unstable by 4% as shown in the ‘Zoomed </w:t>
-      </w:r>
-      <w:proofErr w:type="gramStart"/>
-      <w:r>
-        <w:rPr>
-          <w:rFonts w:eastAsiaTheme="minorEastAsia"/>
-        </w:rPr>
-        <w:t>In</w:t>
-      </w:r>
-      <w:proofErr w:type="gramEnd"/>
-      <w:r>
-        <w:rPr>
-          <w:rFonts w:eastAsiaTheme="minorEastAsia"/>
-        </w:rPr>
-        <w:t xml:space="preserve"> Plot.</w:t>
-      </w:r>
-    </w:p>
-    <w:p>
-      <w:pPr>
-        <w:pStyle w:val="ZPara"/>
-        <w:rPr>
-          <w:ins w:id="321" w:author="rick ales" w:date="2025-03-02T12:05:00Z" w16du:dateUtc="2025-03-02T17:05:00Z"/>
-        </w:rPr>
-      </w:pPr>
-      <w:r>
-        <w:rPr>
-          <w:rFonts w:eastAsiaTheme="minorEastAsia"/>
-        </w:rPr>
-        <w:t xml:space="preserve">Without doing an extensive fluid analysis, this response is assumed to be adequate </w:t>
-      </w:r>
-      <w:r>
-        <w:rPr>
-          <w:rFonts w:eastAsiaTheme="minorEastAsia"/>
-        </w:rPr>
-        <w:lastRenderedPageBreak/>
-        <w:t xml:space="preserve">for the MLOI application. Data from </w:t>
+        <w:t xml:space="preserve">Without doing an extensive fluid analysis, this response is assumed to be adequate for the MLOI application. Data from </w:t>
       </w:r>
       <w:proofErr w:type="spellStart"/>
       <w:r>
@@ -5947,7 +5916,7 @@
           <w:noProof/>
         </w:rPr>
         <w:drawing>
-          <wp:inline distT="0" distB="0" distL="0" distR="0" wp14:anchorId="10CC06CD" wp14:editId="14206550">
+          <wp:inline distT="0" distB="0" distL="0" distR="0" wp14:anchorId="10CC06CD" wp14:editId="64E48C5F">
             <wp:extent cx="5086350" cy="1526818"/>
             <wp:effectExtent l="0" t="0" r="0" b="0"/>
             <wp:docPr id="811178072" name="Picture 1"/>
@@ -6103,21 +6072,7 @@
         <w:rPr>
           <w:rFonts w:eastAsiaTheme="minorEastAsia"/>
         </w:rPr>
-        <w:t xml:space="preserve">.  </w:t>
-      </w:r>
-      <w:proofErr w:type="gramStart"/>
-      <w:r>
-        <w:rPr>
-          <w:rFonts w:eastAsiaTheme="minorEastAsia"/>
-        </w:rPr>
-        <w:t>Figure 4,</w:t>
-      </w:r>
-      <w:proofErr w:type="gramEnd"/>
-      <w:r>
-        <w:rPr>
-          <w:rFonts w:eastAsiaTheme="minorEastAsia"/>
-        </w:rPr>
-        <w:t xml:space="preserve"> shows the level zoomed-in to the 0.001” per tick, over the 3-second pause for measurement.  </w:t>
+        <w:t xml:space="preserve">.  Figure 4, shows the level zoomed-in to the 0.001” per tick, over the 3-second pause for measurement.  </w:t>
       </w:r>
     </w:p>
     <w:p>
@@ -6207,12 +6162,24 @@
       </w:ins>
       <w:ins w:id="336" w:author="rick ales" w:date="2025-03-02T11:59:00Z" w16du:dateUtc="2025-03-02T16:59:00Z">
         <w:r>
-          <w:t>) and provides directional DC motor control</w:t>
+          <w:t xml:space="preserve">) and provides </w:t>
+        </w:r>
+        <w:r>
+          <w:lastRenderedPageBreak/>
+          <w:t>directional DC motor control</w:t>
         </w:r>
       </w:ins>
       <w:ins w:id="337" w:author="rick ales" w:date="2025-03-02T12:00:00Z" w16du:dateUtc="2025-03-02T17:00:00Z">
         <w:r>
-          <w:t xml:space="preserve"> (Pololu MC18V7)</w:t>
+          <w:t xml:space="preserve"> (</w:t>
+        </w:r>
+        <w:proofErr w:type="spellStart"/>
+        <w:r>
+          <w:t>Pololu</w:t>
+        </w:r>
+        <w:proofErr w:type="spellEnd"/>
+        <w:r>
+          <w:t xml:space="preserve"> MC18V7)</w:t>
         </w:r>
       </w:ins>
       <w:ins w:id="338" w:author="rick ales" w:date="2025-03-02T11:59:00Z" w16du:dateUtc="2025-03-02T16:59:00Z">
@@ -6306,15 +6273,7 @@
         <w:pStyle w:val="ZPara"/>
       </w:pPr>
       <w:r>
-        <w:t xml:space="preserve">The DI-2108-P data acquisition instrument is a portable data recording module that communicates through your computer's USB port. Power is derived from the interface </w:t>
-      </w:r>
-      <w:proofErr w:type="gramStart"/>
-      <w:r>
-        <w:t>port</w:t>
-      </w:r>
-      <w:proofErr w:type="gramEnd"/>
-      <w:r>
-        <w:t xml:space="preserve"> so no external power is required. Features include:</w:t>
+        <w:t>The DI-2108-P data acquisition instrument is a portable data recording module that communicates through your computer's USB port. Power is derived from the interface port so no external power is required. Features include:</w:t>
       </w:r>
     </w:p>
     <w:p>
@@ -6555,7 +6514,6 @@
           <w:sz w:val="20"/>
           <w:szCs w:val="20"/>
         </w:rPr>
-        <w:lastRenderedPageBreak/>
         <w:t>Absolute maximum input:</w:t>
       </w:r>
       <w:r>
@@ -6784,21 +6742,7 @@
         <w:rPr>
           <w:sz w:val="20"/>
         </w:rPr>
-        <w:t>100 ppm (</w:t>
-      </w:r>
-      <w:proofErr w:type="gramStart"/>
-      <w:r>
-        <w:rPr>
-          <w:sz w:val="20"/>
-        </w:rPr>
-        <w:t>typical</w:t>
-      </w:r>
-      <w:proofErr w:type="gramEnd"/>
-      <w:r>
-        <w:rPr>
-          <w:sz w:val="20"/>
-        </w:rPr>
-        <w:t xml:space="preserve"> over 24 hours)</w:t>
+        <w:t>100 ppm (typical over 24 hours)</w:t>
       </w:r>
     </w:p>
     <w:p>
@@ -7554,6 +7498,7 @@
       </w:pPr>
       <w:ins w:id="403" w:author="rick ales" w:date="2025-03-02T12:18:00Z" w16du:dateUtc="2025-03-02T17:18:00Z">
         <w:r>
+          <w:lastRenderedPageBreak/>
           <w:t xml:space="preserve">The interface </w:t>
         </w:r>
       </w:ins>
@@ -7710,11 +7655,7 @@
         <w:sym w:font="Symbol" w:char="F057"/>
       </w:r>
       <w:r>
-        <w:t xml:space="preserve">.  </w:t>
-      </w:r>
-      <w:r>
-        <w:lastRenderedPageBreak/>
-        <w:t>We assum</w:t>
+        <w:t>.  We assum</w:t>
       </w:r>
       <w:r>
         <w:t>e</w:t>
@@ -7960,10 +7901,7 @@
         <w:sym w:font="Symbol" w:char="F057"/>
       </w:r>
       <w:r>
-        <w:t xml:space="preserve">, </w:t>
-      </w:r>
-      <w:r>
-        <w:t xml:space="preserve">a LM2902 unity gain, follower circuit will buffer and isolate the DUT from the Analog Input impedance.  </w:t>
+        <w:t xml:space="preserve">, a LM2902 unity gain, follower circuit will buffer and isolate the DUT from the Analog Input impedance.  </w:t>
       </w:r>
       <w:r>
         <w:t>With maximum signal voltage V</w:t>
@@ -8017,6 +7955,7 @@
         <w:t xml:space="preserve">.  </w:t>
       </w:r>
       <w:r>
+        <w:lastRenderedPageBreak/>
         <w:t>T</w:t>
       </w:r>
       <w:r>
@@ -8110,7 +8049,6 @@
         </w:rPr>
       </w:pPr>
       <w:r>
-        <w:lastRenderedPageBreak/>
         <w:t>Figure 3.  Analog Input Circuit</w:t>
       </w:r>
     </w:p>
@@ -9378,6 +9316,7 @@
           <w:rPr>
             <w:rFonts w:cs="Arial"/>
           </w:rPr>
+          <w:lastRenderedPageBreak/>
           <w:delText>Description of the end goal of a sprint from each user’s perspective</w:delText>
         </w:r>
       </w:del>
@@ -10039,6 +9978,7 @@
           <w:rPr>
             <w:rFonts w:cs="Arial"/>
           </w:rPr>
+          <w:lastRenderedPageBreak/>
           <w:delText>Test Parameters (Excel Test Plan)</w:delText>
         </w:r>
       </w:del>
@@ -10918,6 +10858,7 @@
       <w:bookmarkStart w:id="1069" w:name="_Toc191729664"/>
       <w:del w:id="1070" w:author="rick ales" w:date="2025-03-02T12:35:00Z" w16du:dateUtc="2025-03-02T17:35:00Z">
         <w:r>
+          <w:lastRenderedPageBreak/>
           <w:delText>Use Case 1: Load Test Plan -- Maintenance User</w:delText>
         </w:r>
         <w:bookmarkEnd w:id="1069"/>
@@ -11735,6 +11676,7 @@
             <w:rFonts w:cs="Arial"/>
             <w:szCs w:val="22"/>
           </w:rPr>
+          <w:lastRenderedPageBreak/>
           <w:delText>Maintenance User exclusive controls and Indicators shall be hidden in Test mode.</w:delText>
         </w:r>
       </w:del>
@@ -12451,6 +12393,7 @@
             <w:rFonts w:cs="Arial"/>
             <w:szCs w:val="22"/>
           </w:rPr>
+          <w:lastRenderedPageBreak/>
           <w:delText>Fi</w:delText>
         </w:r>
         <w:r>
@@ -12969,6 +12912,7 @@
             <w:noProof/>
             <w:szCs w:val="22"/>
           </w:rPr>
+          <w:lastRenderedPageBreak/>
           <w:drawing>
             <wp:inline distT="0" distB="0" distL="0" distR="0" wp14:anchorId="502BFF82" wp14:editId="36FDA91F">
               <wp:extent cx="5486400" cy="3051795"/>
@@ -13087,7 +13031,7 @@
             <w:szCs w:val="22"/>
           </w:rPr>
           <w:drawing>
-            <wp:inline distT="0" distB="0" distL="0" distR="0" wp14:anchorId="0B9895BD" wp14:editId="36CF371F">
+            <wp:inline distT="0" distB="0" distL="0" distR="0" wp14:anchorId="0B9895BD" wp14:editId="0A93D87B">
               <wp:extent cx="6177915" cy="3465725"/>
               <wp:effectExtent l="0" t="0" r="0" b="1905"/>
               <wp:docPr id="1315987567" name="Picture 2"/>
@@ -13298,6 +13242,7 @@
             <w:rFonts w:cs="Arial"/>
             <w:szCs w:val="22"/>
           </w:rPr>
+          <w:lastRenderedPageBreak/>
           <w:delText xml:space="preserve">The Resistance shall be measured.  </w:delText>
         </w:r>
       </w:del>
@@ -14437,6 +14382,7 @@
             <w:rFonts w:cs="Arial"/>
             <w:szCs w:val="22"/>
           </w:rPr>
+          <w:lastRenderedPageBreak/>
           <w:delText xml:space="preserve">The first Sheet of the test report shall include Job number as Title, PRE and POST test annotations input by the user and the actual test bench configuration values for the test run. </w:delText>
         </w:r>
       </w:del>
@@ -14803,7 +14749,7 @@
             <w:noProof/>
           </w:rPr>
           <w:drawing>
-            <wp:inline distT="0" distB="0" distL="0" distR="0" wp14:anchorId="2ABC7B12" wp14:editId="36F6D828">
+            <wp:inline distT="0" distB="0" distL="0" distR="0" wp14:anchorId="2ABC7B12" wp14:editId="1EFDD2FC">
               <wp:extent cx="2486025" cy="1647825"/>
               <wp:effectExtent l="0" t="0" r="9525" b="9525"/>
               <wp:docPr id="71972008" name="Picture 1" descr="A screenshot of a computer&#10;&#10;Description automatically generated"/>
@@ -14896,8 +14842,90 @@
         </w:r>
       </w:del>
     </w:p>
+    <w:p>
+      <w:pPr>
+        <w:pStyle w:val="Report"/>
+        <w:numPr>
+          <w:ilvl w:val="0"/>
+          <w:numId w:val="0"/>
+        </w:numPr>
+        <w:tabs>
+          <w:tab w:val="left" w:pos="630"/>
+          <w:tab w:val="left" w:pos="900"/>
+        </w:tabs>
+        <w:spacing w:before="120"/>
+        <w:ind w:left="720" w:hanging="630"/>
+        <w:jc w:val="center"/>
+        <w:rPr>
+          <w:rFonts w:cs="Arial"/>
+          <w:szCs w:val="22"/>
+        </w:rPr>
+      </w:pPr>
+    </w:p>
+    <w:p>
+      <w:pPr>
+        <w:pStyle w:val="Report"/>
+        <w:numPr>
+          <w:ilvl w:val="0"/>
+          <w:numId w:val="0"/>
+        </w:numPr>
+        <w:tabs>
+          <w:tab w:val="left" w:pos="630"/>
+          <w:tab w:val="left" w:pos="900"/>
+        </w:tabs>
+        <w:spacing w:before="120"/>
+        <w:ind w:left="720" w:hanging="630"/>
+        <w:jc w:val="center"/>
+        <w:rPr>
+          <w:rFonts w:cs="Arial"/>
+          <w:szCs w:val="22"/>
+        </w:rPr>
+      </w:pPr>
+      <w:r>
+        <w:rPr>
+          <w:rFonts w:cs="Arial"/>
+          <w:szCs w:val="22"/>
+        </w:rPr>
+        <w:lastRenderedPageBreak/>
+        <w:drawing>
+          <wp:inline distT="0" distB="0" distL="0" distR="0" wp14:anchorId="4803B931" wp14:editId="6879AD64">
+            <wp:extent cx="5943600" cy="3712845"/>
+            <wp:effectExtent l="0" t="0" r="0" b="1905"/>
+            <wp:docPr id="2013424207" name="Picture 1"/>
+            <wp:cNvGraphicFramePr>
+              <a:graphicFrameLocks xmlns:a="http://schemas.openxmlformats.org/drawingml/2006/main" noChangeAspect="1"/>
+            </wp:cNvGraphicFramePr>
+            <a:graphic xmlns:a="http://schemas.openxmlformats.org/drawingml/2006/main">
+              <a:graphicData uri="http://schemas.openxmlformats.org/drawingml/2006/picture">
+                <pic:pic xmlns:pic="http://schemas.openxmlformats.org/drawingml/2006/picture">
+                  <pic:nvPicPr>
+                    <pic:cNvPr id="2013424207" name=""/>
+                    <pic:cNvPicPr/>
+                  </pic:nvPicPr>
+                  <pic:blipFill>
+                    <a:blip r:embed="rId24"/>
+                    <a:stretch>
+                      <a:fillRect/>
+                    </a:stretch>
+                  </pic:blipFill>
+                  <pic:spPr>
+                    <a:xfrm>
+                      <a:off x="0" y="0"/>
+                      <a:ext cx="5943600" cy="3712845"/>
+                    </a:xfrm>
+                    <a:prstGeom prst="rect">
+                      <a:avLst/>
+                    </a:prstGeom>
+                  </pic:spPr>
+                </pic:pic>
+              </a:graphicData>
+            </a:graphic>
+          </wp:inline>
+        </w:drawing>
+      </w:r>
+    </w:p>
     <w:sectPr>
-      <w:headerReference w:type="default" r:id="rId24"/>
+      <w:headerReference w:type="default" r:id="rId25"/>
       <w:pgSz w:w="12240" w:h="15840" w:code="1"/>
       <w:pgMar w:top="2160" w:right="1440" w:bottom="720" w:left="1440" w:header="144" w:footer="0" w:gutter="0"/>
       <w:pgNumType w:start="2"/>
@@ -15047,7 +15075,7 @@
           <v:imagedata r:id="rId1" o:title="" croptop="-1938f" cropbottom="-1938f" cropleft="-1320f" cropright="-1320f"/>
           <w10:wrap type="topAndBottom"/>
         </v:shape>
-        <o:OLEObject Type="Embed" ProgID="Word.Picture.8" ShapeID="_x0000_s1025" DrawAspect="Content" ObjectID="_1803738438" r:id="rId2"/>
+        <o:OLEObject Type="Embed" ProgID="Word.Picture.8" ShapeID="_x0000_s1025" DrawAspect="Content" ObjectID="_1814707412" r:id="rId2"/>
       </w:object>
     </w:r>
     <w:r>
@@ -15368,7 +15396,7 @@
           <v:imagedata r:id="rId1" o:title="" croptop="-1938f" cropbottom="-1938f" cropleft="-1320f" cropright="-1320f"/>
           <w10:wrap type="topAndBottom"/>
         </v:shape>
-        <o:OLEObject Type="Embed" ProgID="Word.Picture.8" ShapeID="_x0000_s1088" DrawAspect="Content" ObjectID="_1803738439" r:id="rId2"/>
+        <o:OLEObject Type="Embed" ProgID="Word.Picture.8" ShapeID="_x0000_s1088" DrawAspect="Content" ObjectID="_1814707413" r:id="rId2"/>
       </w:object>
     </w:r>
     <w:r>

</xml_diff>